<commit_message>
add abstract within the doc file
</commit_message>
<xml_diff>
--- a/Resources/Abstract/tim2021_RPoenaru.docx
+++ b/Resources/Abstract/tim2021_RPoenaru.docx
@@ -6,16 +6,31 @@
       <w:pPr>
         <w:jc w:val="center"/>
         <w:rPr>
+          <w:sz w:val="24"/>
+        </w:rPr>
+      </w:pPr>
+      <w:r>
+        <w:rPr>
           <w:b/>
           <w:sz w:val="24"/>
         </w:rPr>
-      </w:pPr>
+        <w:t>A Novel Approach for the Semi-Classical Description of the Wobbling Properties in Odd-</w:t>
+      </w:r>
       <w:r>
         <w:rPr>
           <w:b/>
-          <w:sz w:val="24"/>
-        </w:rPr>
-        <w:t>Describing the Wobbling Properties of Odd-A Triaxial Nuclei a Novel Approach</w:t>
+          <w:i/>
+          <w:iCs/>
+          <w:sz w:val="24"/>
+        </w:rPr>
+        <w:t>A</w:t>
+      </w:r>
+      <w:r>
+        <w:rPr>
+          <w:b/>
+          <w:sz w:val="24"/>
+        </w:rPr>
+        <w:t xml:space="preserve"> Nuclei</w:t>
       </w:r>
     </w:p>
     <w:p>
@@ -25,14 +40,6 @@
           <w:sz w:val="24"/>
         </w:rPr>
       </w:pPr>
-    </w:p>
-    <w:p>
-      <w:pPr>
-        <w:jc w:val="center"/>
-        <w:rPr>
-          <w:sz w:val="24"/>
-        </w:rPr>
-      </w:pPr>
       <w:r>
         <w:rPr>
           <w:sz w:val="24"/>
@@ -45,12 +52,14 @@
         </w:rPr>
         <w:t xml:space="preserve"> </w:t>
       </w:r>
+      <w:proofErr w:type="spellStart"/>
       <w:r>
         <w:rPr>
           <w:sz w:val="24"/>
         </w:rPr>
         <w:t>Poenaru</w:t>
       </w:r>
+      <w:proofErr w:type="spellEnd"/>
       <w:r>
         <w:rPr>
           <w:sz w:val="24"/>
@@ -92,7 +101,35 @@
         <w:rPr>
           <w:i/>
         </w:rPr>
-        <w:t>Horia Hulubei National Institute of Physics and Nuclear Engineering, Magurele, Romania</w:t>
+        <w:t xml:space="preserve">Horia </w:t>
+      </w:r>
+      <w:proofErr w:type="spellStart"/>
+      <w:r>
+        <w:rPr>
+          <w:i/>
+        </w:rPr>
+        <w:t>Hulubei</w:t>
+      </w:r>
+      <w:proofErr w:type="spellEnd"/>
+      <w:r>
+        <w:rPr>
+          <w:i/>
+        </w:rPr>
+        <w:t xml:space="preserve"> National Institute of Physics and Nuclear Engineering, </w:t>
+      </w:r>
+      <w:proofErr w:type="spellStart"/>
+      <w:r>
+        <w:rPr>
+          <w:i/>
+        </w:rPr>
+        <w:t>Magurele</w:t>
+      </w:r>
+      <w:proofErr w:type="spellEnd"/>
+      <w:r>
+        <w:rPr>
+          <w:i/>
+        </w:rPr>
+        <w:t>, Romania</w:t>
       </w:r>
     </w:p>
     <w:p>
@@ -594,7 +631,72 @@
         <w:rPr>
           <w:sz w:val="24"/>
         </w:rPr>
-        <w:t>tbd</w:t>
+        <w:t>The wobbling motion in odd-</w:t>
+      </w:r>
+      <w:r>
+        <w:rPr>
+          <w:i/>
+          <w:iCs/>
+          <w:sz w:val="24"/>
+        </w:rPr>
+        <w:t>A</w:t>
+      </w:r>
+      <w:r>
+        <w:rPr>
+          <w:sz w:val="24"/>
+        </w:rPr>
+        <w:t xml:space="preserve"> triaxial nuclei (i.e., nuclei without any symmetry axis) is described through a semi-classical approach, by applying the variational principle on the initial quantal Hamiltonian. In the current formalism, the triaxial system admits eigenfunctions of both positive and negative parities. This implies that a nucleus in which wobbling motion occurs might have two wobbling bands of opposite parity that emerge from the angular momentum coupling of the same </w:t>
+      </w:r>
+      <w:r>
+        <w:rPr>
+          <w:sz w:val="24"/>
+        </w:rPr>
+        <w:t>odd particle</w:t>
+      </w:r>
+      <w:r>
+        <w:rPr>
+          <w:sz w:val="24"/>
+        </w:rPr>
+        <w:t>, but with different core states. Quantities such as excitation energies and wobbling frequencies are analytically obtained, with expressions that depend on the triaxiality parameter γ and the moments of inertia. The expression of the classical energy function is studied in terms of its coordinates, and moreover the total angular momentum and the total energy are graphically represented as surfaces within the angular momentum space. Their intersection provides the trajectories of the system at which the wobbling motion has a stable character. As a case study, the developed formalism is applied to the odd</w:t>
+      </w:r>
+      <w:r>
+        <w:rPr>
+          <w:sz w:val="24"/>
+        </w:rPr>
+        <w:t>-</w:t>
+      </w:r>
+      <w:r>
+        <w:rPr>
+          <w:i/>
+          <w:iCs/>
+          <w:sz w:val="24"/>
+        </w:rPr>
+        <w:t>A</w:t>
+      </w:r>
+      <w:r>
+        <w:rPr>
+          <w:sz w:val="24"/>
+        </w:rPr>
+        <w:t xml:space="preserve"> </w:t>
+      </w:r>
+      <w:r>
+        <w:rPr>
+          <w:sz w:val="24"/>
+        </w:rPr>
+        <w:t xml:space="preserve">nucleus </w:t>
+      </w:r>
+      <w:r>
+        <w:rPr>
+          <w:sz w:val="24"/>
+          <w:vertAlign w:val="superscript"/>
+        </w:rPr>
+        <w:t>163</w:t>
+      </w:r>
+      <w:r>
+        <w:rPr>
+          <w:sz w:val="24"/>
+        </w:rPr>
+        <w:t>Lu.</w:t>
       </w:r>
     </w:p>
     <w:p>
@@ -641,7 +743,13 @@
         <w:rPr>
           <w:sz w:val="24"/>
         </w:rPr>
-        <w:t>triaxial deformation, wobbling motion, classical trajectories, signature, parity partners</w:t>
+        <w:t>triaxial deformation, wobbling motion, classical trajectories, parity partners</w:t>
+      </w:r>
+      <w:r>
+        <w:rPr>
+          <w:sz w:val="24"/>
+        </w:rPr>
+        <w:t>, signature</w:t>
       </w:r>
     </w:p>
     <w:p>
@@ -1047,6 +1155,7 @@
     <w:lsdException w:name="HTML Sample" w:semiHidden="1" w:unhideWhenUsed="1"/>
     <w:lsdException w:name="HTML Typewriter" w:semiHidden="1" w:unhideWhenUsed="1"/>
     <w:lsdException w:name="HTML Variable" w:semiHidden="1" w:unhideWhenUsed="1"/>
+    <w:lsdException w:name="Normal Table" w:semiHidden="1" w:unhideWhenUsed="1"/>
     <w:lsdException w:name="annotation subject" w:semiHidden="1" w:unhideWhenUsed="1"/>
     <w:lsdException w:name="No List" w:semiHidden="1" w:unhideWhenUsed="1"/>
     <w:lsdException w:name="Outline List 1" w:semiHidden="1" w:unhideWhenUsed="1"/>
@@ -1089,8 +1198,11 @@
     <w:lsdException w:name="Table Contemporary" w:semiHidden="1" w:unhideWhenUsed="1"/>
     <w:lsdException w:name="Table Elegant" w:semiHidden="1" w:unhideWhenUsed="1"/>
     <w:lsdException w:name="Table Professional" w:semiHidden="1" w:unhideWhenUsed="1"/>
+    <w:lsdException w:name="Table Subtle 1" w:semiHidden="1" w:unhideWhenUsed="1"/>
     <w:lsdException w:name="Table Subtle 2" w:semiHidden="1" w:unhideWhenUsed="1"/>
     <w:lsdException w:name="Table Web 1" w:semiHidden="1" w:unhideWhenUsed="1"/>
+    <w:lsdException w:name="Table Web 2" w:semiHidden="1" w:unhideWhenUsed="1"/>
+    <w:lsdException w:name="Table Web 3" w:semiHidden="1" w:unhideWhenUsed="1"/>
     <w:lsdException w:name="Balloon Text" w:semiHidden="1" w:unhideWhenUsed="1"/>
     <w:lsdException w:name="Table Grid" w:uiPriority="39"/>
     <w:lsdException w:name="Table Theme" w:semiHidden="1" w:unhideWhenUsed="1"/>

</xml_diff>